<commit_message>
individual Reports PDFs created
</commit_message>
<xml_diff>
--- a/reports/Student #5/Planning and Progress Report - Student #5.docx
+++ b/reports/Student #5/Planning and Progress Report - Student #5.docx
@@ -186,6 +186,7 @@
           <w:lang w:val="en-GB"/>
         </w:rPr>
       </w:pPr>
+      <w:proofErr w:type="spellStart"/>
       <w:r>
         <w:rPr>
           <w:color w:val="4472C4" w:themeColor="accent1"/>
@@ -193,6 +194,7 @@
         </w:rPr>
         <w:t>Repositorio</w:t>
       </w:r>
+      <w:proofErr w:type="spellEnd"/>
       <w:r>
         <w:rPr>
           <w:color w:val="4472C4" w:themeColor="accent1"/>
@@ -1515,6 +1517,9 @@
       <w:bookmarkEnd w:id="7"/>
     </w:p>
     <w:p>
+      <w:pPr>
+        <w:jc w:val="both"/>
+      </w:pPr>
       <w:r>
         <w:t xml:space="preserve">Para la planificación del proyecto hemos decidido usar las herramientas </w:t>
       </w:r>
@@ -1539,6 +1544,9 @@
     </w:p>
     <w:p/>
     <w:p>
+      <w:pPr>
+        <w:jc w:val="both"/>
+      </w:pPr>
       <w:r>
         <w:t xml:space="preserve">La herramienta </w:t>
       </w:r>
@@ -1606,6 +1614,9 @@
     </w:p>
     <w:p/>
     <w:p>
+      <w:pPr>
+        <w:jc w:val="both"/>
+      </w:pPr>
       <w:r>
         <w:t xml:space="preserve">La herramienta </w:t>
       </w:r>
@@ -1616,14 +1627,18 @@
         <w:t xml:space="preserve"> nos permite obtener el tiempo que hemos dedicado a cada tarea para realizar posteriormente el costo total del desarrollo.</w:t>
       </w:r>
     </w:p>
-    <w:p/>
+    <w:p>
+      <w:pPr>
+        <w:jc w:val="both"/>
+      </w:pPr>
+    </w:p>
     <w:p>
       <w:r>
         <w:rPr>
           <w:noProof/>
         </w:rPr>
         <w:drawing>
-          <wp:inline distT="0" distB="0" distL="0" distR="0" wp14:anchorId="4E6B6206" wp14:editId="21E3E13C">
+          <wp:inline distT="0" distB="0" distL="0" distR="0" wp14:anchorId="4E6B6206" wp14:editId="4BFB964E">
             <wp:extent cx="5727700" cy="567690"/>
             <wp:effectExtent l="0" t="0" r="6350" b="3810"/>
             <wp:docPr id="1179872437" name="Imagen 2"/>
@@ -1674,6 +1689,9 @@
     </w:p>
     <w:p/>
     <w:p>
+      <w:pPr>
+        <w:jc w:val="both"/>
+      </w:pPr>
       <w:r>
         <w:t>La herramienta GitHub nos permite tener almacenado el repositorio para poder acceder al código desde cualquier parte, y además nos permite gestionar las tareas mediante el uso del Project.</w:t>
       </w:r>
@@ -1684,7 +1702,7 @@
           <w:noProof/>
         </w:rPr>
         <w:drawing>
-          <wp:inline distT="0" distB="0" distL="0" distR="0" wp14:anchorId="0E6E1BA4" wp14:editId="3529DBD9">
+          <wp:inline distT="0" distB="0" distL="0" distR="0" wp14:anchorId="0E6E1BA4" wp14:editId="550C17D8">
             <wp:extent cx="3181350" cy="2096798"/>
             <wp:effectExtent l="0" t="0" r="0" b="0"/>
             <wp:docPr id="461067374" name="Imagen 3" descr="Interfaz de usuario gráfica, Texto, Aplicación, Chat o mensaje de texto&#10;&#10;Descripción generada automáticamente"/>
@@ -1739,6 +1757,9 @@
       </w:r>
     </w:p>
     <w:p>
+      <w:pPr>
+        <w:jc w:val="both"/>
+      </w:pPr>
       <w:r>
         <w:lastRenderedPageBreak/>
         <w:t>En mi caso, he realizado las</w:t>
@@ -1763,6 +1784,7 @@
           <w:ilvl w:val="0"/>
           <w:numId w:val="14"/>
         </w:numPr>
+        <w:jc w:val="both"/>
       </w:pPr>
       <w:r>
         <w:rPr>
@@ -1791,6 +1813,7 @@
           <w:ilvl w:val="0"/>
           <w:numId w:val="14"/>
         </w:numPr>
+        <w:jc w:val="both"/>
       </w:pPr>
       <w:r>
         <w:rPr>
@@ -1866,6 +1889,7 @@
           <w:ilvl w:val="0"/>
           <w:numId w:val="14"/>
         </w:numPr>
+        <w:jc w:val="both"/>
       </w:pPr>
       <w:r>
         <w:rPr>
@@ -1929,6 +1953,7 @@
           <w:ilvl w:val="0"/>
           <w:numId w:val="14"/>
         </w:numPr>
+        <w:jc w:val="both"/>
       </w:pPr>
       <w:r>
         <w:rPr>
@@ -1985,8 +2010,15 @@
         <w:t xml:space="preserve"> minutos.</w:t>
       </w:r>
     </w:p>
-    <w:p/>
-    <w:p>
+    <w:p>
+      <w:pPr>
+        <w:jc w:val="both"/>
+      </w:pPr>
+    </w:p>
+    <w:p>
+      <w:pPr>
+        <w:jc w:val="both"/>
+      </w:pPr>
       <w:r>
         <w:t>Para el desarrollo del proyecto, vamos a tener en cuenta los precios estándar</w:t>
       </w:r>
@@ -1995,6 +2027,9 @@
       </w:r>
     </w:p>
     <w:p>
+      <w:pPr>
+        <w:jc w:val="both"/>
+      </w:pPr>
       <w:r>
         <w:t>L</w:t>
       </w:r>
@@ -2055,6 +2090,9 @@
       <w:bookmarkEnd w:id="8"/>
     </w:p>
     <w:p>
+      <w:pPr>
+        <w:jc w:val="both"/>
+      </w:pPr>
       <w:r>
         <w:t>Se ha decidido tomar la estructura mencionada para poder mantener una comunicación constante y un orden a la hora de realizar las tareas, favoreciendo así el trabajo individual y el aprovechamiento.</w:t>
       </w:r>
@@ -2062,6 +2100,7 @@
     <w:p>
       <w:pPr>
         <w:pStyle w:val="Ttulo1"/>
+        <w:jc w:val="both"/>
       </w:pPr>
       <w:bookmarkStart w:id="9" w:name="_Toc158980508"/>
       <w:r>
@@ -2072,6 +2111,7 @@
     <w:p>
       <w:pPr>
         <w:pStyle w:val="Ttulo2"/>
+        <w:jc w:val="both"/>
       </w:pPr>
       <w:bookmarkStart w:id="10" w:name="_Toc158980509"/>
       <w:r>
@@ -2080,6 +2120,9 @@
       <w:bookmarkEnd w:id="10"/>
     </w:p>
     <w:p>
+      <w:pPr>
+        <w:jc w:val="both"/>
+      </w:pPr>
       <w:r>
         <w:t>A continuación, se procede a explicar un</w:t>
       </w:r>
@@ -2087,10 +2130,15 @@
         <w:t>a breve introducción sobre el progreso realizado el proyecto Acme Software Factory desarrollado sobre el D01.</w:t>
       </w:r>
     </w:p>
-    <w:p/>
+    <w:p>
+      <w:pPr>
+        <w:jc w:val="both"/>
+      </w:pPr>
+    </w:p>
     <w:p>
       <w:pPr>
         <w:pStyle w:val="Ttulo2"/>
+        <w:jc w:val="both"/>
       </w:pPr>
       <w:bookmarkStart w:id="11" w:name="_Toc158980510"/>
       <w:r>
@@ -2099,6 +2147,9 @@
       <w:bookmarkEnd w:id="11"/>
     </w:p>
     <w:p>
+      <w:pPr>
+        <w:jc w:val="both"/>
+      </w:pPr>
       <w:r>
         <w:t xml:space="preserve">A continuación, se presenta una lista de tareas que </w:t>
       </w:r>
@@ -2116,6 +2167,7 @@
           <w:ilvl w:val="0"/>
           <w:numId w:val="14"/>
         </w:numPr>
+        <w:jc w:val="both"/>
       </w:pPr>
       <w:r>
         <w:rPr>
@@ -2138,6 +2190,7 @@
           <w:ilvl w:val="0"/>
           <w:numId w:val="14"/>
         </w:numPr>
+        <w:jc w:val="both"/>
       </w:pPr>
       <w:r>
         <w:rPr>
@@ -2166,6 +2219,7 @@
           <w:ilvl w:val="0"/>
           <w:numId w:val="14"/>
         </w:numPr>
+        <w:jc w:val="both"/>
       </w:pPr>
       <w:r>
         <w:rPr>
@@ -2195,6 +2249,7 @@
           <w:ilvl w:val="0"/>
           <w:numId w:val="14"/>
         </w:numPr>
+        <w:jc w:val="both"/>
       </w:pPr>
       <w:r>
         <w:rPr>
@@ -2217,27 +2272,35 @@
         <w:t>ealizar planning y progress report.</w:t>
       </w:r>
     </w:p>
+    <w:p>
+      <w:pPr>
+        <w:jc w:val="both"/>
+      </w:pPr>
+    </w:p>
+    <w:p>
+      <w:pPr>
+        <w:jc w:val="both"/>
+      </w:pPr>
+      <w:r>
+        <w:t xml:space="preserve">Todas las tareas </w:t>
+      </w:r>
+      <w:r>
+        <w:t>fueron</w:t>
+      </w:r>
+      <w:r>
+        <w:t xml:space="preserve"> realizadas </w:t>
+      </w:r>
+      <w:r>
+        <w:t>a</w:t>
+      </w:r>
+      <w:r>
+        <w:t xml:space="preserve"> tiempo para poder ser revisadas antes de la entrega, por lo que no ha habido ninguna penalización.</w:t>
+      </w:r>
+    </w:p>
     <w:p/>
     <w:p>
-      <w:r>
-        <w:t xml:space="preserve">Todas las tareas </w:t>
-      </w:r>
-      <w:r>
-        <w:t>fueron</w:t>
-      </w:r>
-      <w:r>
-        <w:t xml:space="preserve"> realizadas </w:t>
-      </w:r>
-      <w:r>
-        <w:t>a</w:t>
-      </w:r>
-      <w:r>
-        <w:t xml:space="preserve"> tiempo para poder ser revisadas antes de la entrega, por lo que no ha habido ninguna penalización.</w:t>
-      </w:r>
-    </w:p>
-    <w:p/>
-    <w:p>
-      <w:pPr>
+      <w:pPr>
+        <w:jc w:val="both"/>
         <w:rPr>
           <w:noProof/>
         </w:rPr>
@@ -2248,6 +2311,9 @@
     </w:p>
     <w:p>
       <w:r>
+        <w:rPr>
+          <w:noProof/>
+        </w:rPr>
         <w:drawing>
           <wp:inline distT="0" distB="0" distL="0" distR="0" wp14:anchorId="0E11FA28" wp14:editId="62B69BE8">
             <wp:extent cx="5077534" cy="1609950"/>
@@ -2287,6 +2353,9 @@
     </w:p>
     <w:p>
       <w:r>
+        <w:rPr>
+          <w:noProof/>
+        </w:rPr>
         <w:drawing>
           <wp:inline distT="0" distB="0" distL="0" distR="0" wp14:anchorId="2049AD07" wp14:editId="1DEA00B5">
             <wp:extent cx="5087185" cy="3848100"/>
@@ -2335,6 +2404,9 @@
       <w:bookmarkEnd w:id="12"/>
     </w:p>
     <w:p>
+      <w:pPr>
+        <w:jc w:val="both"/>
+      </w:pPr>
       <w:r>
         <w:t xml:space="preserve">Todas las tareas asignadas han sido realizadas con éxito y antes de la fecha acordada, sin embargo, </w:t>
       </w:r>
@@ -2348,6 +2420,7 @@
     <w:p>
       <w:pPr>
         <w:pStyle w:val="Ttulo1"/>
+        <w:jc w:val="both"/>
       </w:pPr>
       <w:bookmarkStart w:id="13" w:name="_Toc158980512"/>
       <w:r>
@@ -2356,6 +2429,9 @@
       <w:bookmarkEnd w:id="13"/>
     </w:p>
     <w:p>
+      <w:pPr>
+        <w:jc w:val="both"/>
+      </w:pPr>
       <w:r>
         <w:t>Intencionadamente en blanco</w:t>
       </w:r>
@@ -5827,10 +5903,6 @@
 </file>
 
 <file path=customXml/item1.xml><?xml version="1.0" encoding="utf-8"?>
-<b:Sources xmlns:b="http://schemas.openxmlformats.org/officeDocument/2006/bibliography" xmlns="http://schemas.openxmlformats.org/officeDocument/2006/bibliography" SelectedStyle="\APASixthEditionOfficeOnline.xsl" StyleName="APA" Version="6"/>
-</file>
-
-<file path=customXml/item2.xml><?xml version="1.0" encoding="utf-8"?>
 <ct:contentTypeSchema xmlns:ct="http://schemas.microsoft.com/office/2006/metadata/contentType" xmlns:ma="http://schemas.microsoft.com/office/2006/metadata/properties/metaAttributes" ct:_="" ma:_="" ma:contentTypeName="Document" ma:contentTypeID="0x0101005B2744A0F3C5FC40848CBD71B4D9DAA2" ma:contentTypeVersion="11" ma:contentTypeDescription="Create a new document." ma:contentTypeScope="" ma:versionID="662a5b85ad6b90d67bb4c6e2cba28970">
   <xsd:schema xmlns:xsd="http://www.w3.org/2001/XMLSchema" xmlns:xs="http://www.w3.org/2001/XMLSchema" xmlns:p="http://schemas.microsoft.com/office/2006/metadata/properties" xmlns:ns2="591cd0f8-0474-4738-8401-d714496fe932" xmlns:ns3="65b21f57-044f-4604-801b-76c585a7405c" targetNamespace="http://schemas.microsoft.com/office/2006/metadata/properties" ma:root="true" ma:fieldsID="24c47946baefdf82d282471a30f57fcd" ns2:_="" ns3:_="">
     <xsd:import namespace="591cd0f8-0474-4738-8401-d714496fe932"/>
@@ -6025,7 +6097,20 @@
 </ct:contentTypeSchema>
 </file>
 
+<file path=customXml/item2.xml><?xml version="1.0" encoding="utf-8"?>
+<b:Sources xmlns:b="http://schemas.openxmlformats.org/officeDocument/2006/bibliography" xmlns="http://schemas.openxmlformats.org/officeDocument/2006/bibliography" SelectedStyle="\APASixthEditionOfficeOnline.xsl" StyleName="APA" Version="6"/>
+</file>
+
 <file path=customXml/item3.xml><?xml version="1.0" encoding="utf-8"?>
+<?mso-contentType ?>
+<FormTemplates xmlns="http://schemas.microsoft.com/sharepoint/v3/contenttype/forms">
+  <Display>DocumentLibraryForm</Display>
+  <Edit>DocumentLibraryForm</Edit>
+  <New>DocumentLibraryForm</New>
+</FormTemplates>
+</file>
+
+<file path=customXml/item4.xml><?xml version="1.0" encoding="utf-8"?>
 <p:properties xmlns:p="http://schemas.microsoft.com/office/2006/metadata/properties" xmlns:xsi="http://www.w3.org/2001/XMLSchema-instance" xmlns:pc="http://schemas.microsoft.com/office/infopath/2007/PartnerControls">
   <documentManagement>
     <lcf76f155ced4ddcb4097134ff3c332f xmlns="591cd0f8-0474-4738-8401-d714496fe932">
@@ -6036,24 +6121,7 @@
 </p:properties>
 </file>
 
-<file path=customXml/item4.xml><?xml version="1.0" encoding="utf-8"?>
-<?mso-contentType ?>
-<FormTemplates xmlns="http://schemas.microsoft.com/sharepoint/v3/contenttype/forms">
-  <Display>DocumentLibraryForm</Display>
-  <Edit>DocumentLibraryForm</Edit>
-  <New>DocumentLibraryForm</New>
-</FormTemplates>
-</file>
-
 <file path=customXml/itemProps1.xml><?xml version="1.0" encoding="utf-8"?>
-<ds:datastoreItem xmlns:ds="http://schemas.openxmlformats.org/officeDocument/2006/customXml" ds:itemID="{B3D8B919-3BFC-455B-8F21-59E0A6521532}">
-  <ds:schemaRefs>
-    <ds:schemaRef ds:uri="http://schemas.openxmlformats.org/officeDocument/2006/bibliography"/>
-  </ds:schemaRefs>
-</ds:datastoreItem>
-</file>
-
-<file path=customXml/itemProps2.xml><?xml version="1.0" encoding="utf-8"?>
 <ds:datastoreItem xmlns:ds="http://schemas.openxmlformats.org/officeDocument/2006/customXml" ds:itemID="{264800F3-18FD-4E89-854A-47D151F0A251}">
   <ds:schemaRefs>
     <ds:schemaRef ds:uri="http://schemas.microsoft.com/office/2006/metadata/contentType"/>
@@ -6072,7 +6140,23 @@
 </ds:datastoreItem>
 </file>
 
+<file path=customXml/itemProps2.xml><?xml version="1.0" encoding="utf-8"?>
+<ds:datastoreItem xmlns:ds="http://schemas.openxmlformats.org/officeDocument/2006/customXml" ds:itemID="{B3D8B919-3BFC-455B-8F21-59E0A6521532}">
+  <ds:schemaRefs>
+    <ds:schemaRef ds:uri="http://schemas.openxmlformats.org/officeDocument/2006/bibliography"/>
+  </ds:schemaRefs>
+</ds:datastoreItem>
+</file>
+
 <file path=customXml/itemProps3.xml><?xml version="1.0" encoding="utf-8"?>
+<ds:datastoreItem xmlns:ds="http://schemas.openxmlformats.org/officeDocument/2006/customXml" ds:itemID="{065F5E07-5487-4F28-90FD-A0F9578686E4}">
+  <ds:schemaRefs>
+    <ds:schemaRef ds:uri="http://schemas.microsoft.com/sharepoint/v3/contenttype/forms"/>
+  </ds:schemaRefs>
+</ds:datastoreItem>
+</file>
+
+<file path=customXml/itemProps4.xml><?xml version="1.0" encoding="utf-8"?>
 <ds:datastoreItem xmlns:ds="http://schemas.openxmlformats.org/officeDocument/2006/customXml" ds:itemID="{05AD0F2C-FF07-4655-B2F6-3CB46C47939A}">
   <ds:schemaRefs>
     <ds:schemaRef ds:uri="http://schemas.microsoft.com/office/2006/metadata/properties"/>
@@ -6081,12 +6165,4 @@
     <ds:schemaRef ds:uri="65b21f57-044f-4604-801b-76c585a7405c"/>
   </ds:schemaRefs>
 </ds:datastoreItem>
-</file>
-
-<file path=customXml/itemProps4.xml><?xml version="1.0" encoding="utf-8"?>
-<ds:datastoreItem xmlns:ds="http://schemas.openxmlformats.org/officeDocument/2006/customXml" ds:itemID="{065F5E07-5487-4F28-90FD-A0F9578686E4}">
-  <ds:schemaRefs>
-    <ds:schemaRef ds:uri="http://schemas.microsoft.com/sharepoint/v3/contenttype/forms"/>
-  </ds:schemaRefs>
-</ds:datastoreItem>
 </file>
</xml_diff>